<commit_message>
v28.148.0: Complete system cleanup - removed debug/test/temporary files
- Removed all debug, test, and temporary files from root and www directories
- Deleted entire directories: reports/, qa/, scripts/, tools/, tests/, src/, www/dev/
- Cleaned up old documentation and summary files
- Updated version to v28.148.0
- System now contains only production-ready files
</commit_message>
<xml_diff>
--- a/Card Design/Card Design FINAL 10012025.docx
+++ b/Card Design/Card Design FINAL 10012025.docx
@@ -505,244 +505,6 @@
       </w:pPr>
       <w:r>
         <w:t>Pro outline still applies if the item is Pro.</w:t>
-      </w:r>
-    </w:p>
-    <w:p>
-      <w:pPr>
-        <w:rPr>
-          <w:b/>
-          <w:bCs/>
-        </w:rPr>
-      </w:pPr>
-      <w:r>
-        <w:rPr>
-          <w:b/>
-          <w:bCs/>
-        </w:rPr>
-        <w:t>Home rails (final)</w:t>
-      </w:r>
-    </w:p>
-    <w:p>
-      <w:r>
-        <w:rPr>
-          <w:b/>
-          <w:bCs/>
-        </w:rPr>
-        <w:t>Currently Watching (home rail)</w:t>
-      </w:r>
-    </w:p>
-    <w:p>
-      <w:pPr>
-        <w:numPr>
-          <w:ilvl w:val="0"/>
-          <w:numId w:val="5"/>
-        </w:numPr>
-      </w:pPr>
-      <w:r>
-        <w:t xml:space="preserve">Mirror the CW tab card, compact, horizontally scrollable: Poster → Title • Year → Genre • </w:t>
-      </w:r>
-      <w:proofErr w:type="spellStart"/>
-      <w:r>
-        <w:t>SxxExx</w:t>
-      </w:r>
-      <w:proofErr w:type="spellEnd"/>
-      <w:r>
-        <w:t xml:space="preserve"> → </w:t>
-      </w:r>
-      <w:r>
-        <w:rPr>
-          <w:b/>
-          <w:bCs/>
-        </w:rPr>
-        <w:t>2×2 buttons</w:t>
-      </w:r>
-      <w:r>
-        <w:t xml:space="preserve"> in this exact order:</w:t>
-      </w:r>
-      <w:r>
-        <w:br/>
-        <w:t xml:space="preserve">Top: </w:t>
-      </w:r>
-      <w:r>
-        <w:rPr>
-          <w:b/>
-          <w:bCs/>
-        </w:rPr>
-        <w:t>Want to Watch</w:t>
-      </w:r>
-      <w:r>
-        <w:t xml:space="preserve"> | </w:t>
-      </w:r>
-      <w:r>
-        <w:rPr>
-          <w:b/>
-          <w:bCs/>
-        </w:rPr>
-        <w:t>Watched</w:t>
-      </w:r>
-      <w:r>
-        <w:br/>
-        <w:t xml:space="preserve">Bottom: </w:t>
-      </w:r>
-      <w:r>
-        <w:rPr>
-          <w:b/>
-          <w:bCs/>
-        </w:rPr>
-        <w:t>Not Interested</w:t>
-      </w:r>
-      <w:r>
-        <w:t xml:space="preserve"> | </w:t>
-      </w:r>
-      <w:r>
-        <w:rPr>
-          <w:b/>
-          <w:bCs/>
-        </w:rPr>
-        <w:t>Delete</w:t>
-      </w:r>
-      <w:r>
-        <w:t>.</w:t>
-      </w:r>
-    </w:p>
-    <w:p>
-      <w:pPr>
-        <w:numPr>
-          <w:ilvl w:val="0"/>
-          <w:numId w:val="5"/>
-        </w:numPr>
-      </w:pPr>
-      <w:r>
-        <w:t>No Share. Pro outline OK.</w:t>
-      </w:r>
-      <w:r>
-        <w:br/>
-        <w:t xml:space="preserve">(Matches your standalone mockups for rails.) </w:t>
-      </w:r>
-    </w:p>
-    <w:p>
-      <w:r>
-        <w:rPr>
-          <w:b/>
-          <w:bCs/>
-        </w:rPr>
-        <w:t>Next Up (home rail)</w:t>
-      </w:r>
-    </w:p>
-    <w:p>
-      <w:pPr>
-        <w:numPr>
-          <w:ilvl w:val="0"/>
-          <w:numId w:val="6"/>
-        </w:numPr>
-      </w:pPr>
-      <w:r>
-        <w:t xml:space="preserve">Poster, Title • Year → Genre • </w:t>
-      </w:r>
-      <w:proofErr w:type="spellStart"/>
-      <w:r>
-        <w:t>SxxExx</w:t>
-      </w:r>
-      <w:proofErr w:type="spellEnd"/>
-      <w:r>
-        <w:t xml:space="preserve"> → </w:t>
-      </w:r>
-      <w:r>
-        <w:rPr>
-          <w:b/>
-          <w:bCs/>
-        </w:rPr>
-        <w:t>Up Next: &lt;date&gt;</w:t>
-      </w:r>
-      <w:r>
-        <w:t xml:space="preserve"> line.</w:t>
-      </w:r>
-    </w:p>
-    <w:p>
-      <w:pPr>
-        <w:numPr>
-          <w:ilvl w:val="0"/>
-          <w:numId w:val="6"/>
-        </w:numPr>
-      </w:pPr>
-      <w:r>
-        <w:rPr>
-          <w:b/>
-          <w:bCs/>
-        </w:rPr>
-        <w:t>No buttons</w:t>
-      </w:r>
-      <w:r>
-        <w:t xml:space="preserve">. </w:t>
-      </w:r>
-    </w:p>
-    <w:p>
-      <w:r>
-        <w:rPr>
-          <w:b/>
-          <w:bCs/>
-        </w:rPr>
-        <w:t>Curated (home rail)</w:t>
-      </w:r>
-    </w:p>
-    <w:p>
-      <w:pPr>
-        <w:numPr>
-          <w:ilvl w:val="0"/>
-          <w:numId w:val="7"/>
-        </w:numPr>
-      </w:pPr>
-      <w:r>
-        <w:t>Poster (click opens TMDB for now), Title • Year, Genre, “Where to Watch”, short blurb.</w:t>
-      </w:r>
-    </w:p>
-    <w:p>
-      <w:pPr>
-        <w:numPr>
-          <w:ilvl w:val="0"/>
-          <w:numId w:val="7"/>
-        </w:numPr>
-      </w:pPr>
-      <w:r>
-        <w:t xml:space="preserve">Exactly </w:t>
-      </w:r>
-      <w:r>
-        <w:rPr>
-          <w:b/>
-          <w:bCs/>
-        </w:rPr>
-        <w:t>one button</w:t>
-      </w:r>
-      <w:r>
-        <w:t xml:space="preserve">: </w:t>
-      </w:r>
-      <w:r>
-        <w:rPr>
-          <w:b/>
-          <w:bCs/>
-        </w:rPr>
-        <w:t>Want to Watch</w:t>
-      </w:r>
-      <w:r>
-        <w:t>.</w:t>
-      </w:r>
-    </w:p>
-    <w:p>
-      <w:pPr>
-        <w:numPr>
-          <w:ilvl w:val="0"/>
-          <w:numId w:val="7"/>
-        </w:numPr>
-      </w:pPr>
-      <w:r>
-        <w:rPr>
-          <w:b/>
-          <w:bCs/>
-        </w:rPr>
-        <w:t>No Pro/Free split or outline here</w:t>
-      </w:r>
-      <w:r>
-        <w:t xml:space="preserve"> (you chose not to clutter curated). </w:t>
       </w:r>
     </w:p>
     <w:p/>
@@ -2428,6 +2190,7 @@
   <w:style w:type="character" w:default="1" w:styleId="DefaultParagraphFont">
     <w:name w:val="Default Paragraph Font"/>
     <w:uiPriority w:val="1"/>
+    <w:semiHidden/>
     <w:unhideWhenUsed/>
   </w:style>
   <w:style w:type="table" w:default="1" w:styleId="TableNormal">

</xml_diff>